<commit_message>
Completed Notes on AVEC 2019
</commit_message>
<xml_diff>
--- a/Notes/AVEC 2019.docx
+++ b/Notes/AVEC 2019.docx
@@ -24,6 +24,533 @@
     </w:p>
     <w:p/>
     <w:p>
+      <w:r>
+        <w:t>Dataset: large volume of un-segmented, non-prototypical and non-preselected data of wholly naturalistic behaviour. This is the kind of data that new generation of human-robot communication interfaces have to face in the real world.</w:t>
+      </w:r>
+    </w:p>
+    <w:p/>
+    <w:p>
+      <w:pPr>
+        <w:rPr>
+          <w:lang w:val="en-US"/>
+        </w:rPr>
+      </w:pPr>
+      <w:r>
+        <w:t xml:space="preserve">Audio-visual recordings collected </w:t>
+      </w:r>
+      <w:r>
+        <w:rPr>
+          <w:i/>
+        </w:rPr>
+        <w:t>“in the wild”</w:t>
+      </w:r>
+      <w:r>
+        <w:rPr>
+          <w:lang w:val="en-US"/>
+        </w:rPr>
+        <w:t>.  Standard webcams, at home/work place. Knowledge of German</w:t>
+      </w:r>
+      <w:r>
+        <w:rPr>
+          <w:lang w:val="en-US"/>
+        </w:rPr>
+        <w:t>/Hu</w:t>
+      </w:r>
+      <w:r>
+        <w:rPr>
+          <w:lang w:val="en-US"/>
+        </w:rPr>
+        <w:t xml:space="preserve">ngarian culture leveraged to infer knowledge on Chinese culture. </w:t>
+      </w:r>
+    </w:p>
+    <w:p>
+      <w:pPr>
+        <w:rPr>
+          <w:lang w:val="en-US"/>
+        </w:rPr>
+      </w:pPr>
+    </w:p>
+    <w:p>
+      <w:pPr>
+        <w:rPr>
+          <w:lang w:val="en-US"/>
+        </w:rPr>
+      </w:pPr>
+      <w:r>
+        <w:rPr>
+          <w:lang w:val="en-US"/>
+        </w:rPr>
+        <w:t>Ranking on labels relies on CCC – most suitable as it is not biased by changes in scale and location and elegantly includes information on both precision and accuracy in a single statistical measure.</w:t>
+      </w:r>
+    </w:p>
+    <w:p>
+      <w:pPr>
+        <w:rPr>
+          <w:lang w:val="en-US"/>
+        </w:rPr>
+      </w:pPr>
+    </w:p>
+    <w:p>
+      <w:pPr>
+        <w:rPr>
+          <w:lang w:val="en-US"/>
+        </w:rPr>
+      </w:pPr>
+      <w:r>
+        <w:rPr>
+          <w:lang w:val="en-US"/>
+        </w:rPr>
+        <w:t xml:space="preserve">CCC can be easily exploited as a loss function for training neural networks. </w:t>
+      </w:r>
+    </w:p>
+    <w:p>
+      <w:pPr>
+        <w:rPr>
+          <w:lang w:val="en-US"/>
+        </w:rPr>
+      </w:pPr>
+    </w:p>
+    <w:p>
+      <w:pPr>
+        <w:pStyle w:val="Heading1"/>
+        <w:rPr>
+          <w:lang w:val="en-US"/>
+        </w:rPr>
+      </w:pPr>
+      <w:r>
+        <w:rPr>
+          <w:lang w:val="en-US"/>
+        </w:rPr>
+        <w:t>Current State of the Art in cross cultural emotion recognition</w:t>
+      </w:r>
+    </w:p>
+    <w:p>
+      <w:pPr>
+        <w:rPr>
+          <w:lang w:val="en-US"/>
+        </w:rPr>
+      </w:pPr>
+      <w:r>
+        <w:rPr>
+          <w:lang w:val="en-US"/>
+        </w:rPr>
+        <w:t>A common idiom in facial expression recognition is that emotional expressions have a large degree of universality across cultures.</w:t>
+      </w:r>
+    </w:p>
+    <w:p>
+      <w:pPr>
+        <w:rPr>
+          <w:lang w:val="en-US"/>
+        </w:rPr>
+      </w:pPr>
+      <w:r>
+        <w:rPr>
+          <w:lang w:val="en-US"/>
+        </w:rPr>
+        <w:t xml:space="preserve">Vision only or multi modal systems achieved higher cross culture accuracies than speech only approaches. </w:t>
+      </w:r>
+    </w:p>
+    <w:p>
+      <w:pPr>
+        <w:rPr>
+          <w:lang w:val="en-US"/>
+        </w:rPr>
+      </w:pPr>
+      <w:r>
+        <w:rPr>
+          <w:lang w:val="en-US"/>
+        </w:rPr>
+        <w:t xml:space="preserve">Techniques used in AVEC 2018: </w:t>
+      </w:r>
+    </w:p>
+    <w:p>
+      <w:pPr>
+        <w:pStyle w:val="ListParagraph"/>
+        <w:numPr>
+          <w:ilvl w:val="0"/>
+          <w:numId w:val="1"/>
+        </w:numPr>
+        <w:rPr>
+          <w:lang w:val="en-US"/>
+        </w:rPr>
+      </w:pPr>
+      <w:r>
+        <w:rPr>
+          <w:lang w:val="en-US"/>
+        </w:rPr>
+        <w:t>Model based on emotional salient detection to identify emotion markers invariant to socio cultural context.</w:t>
+      </w:r>
+    </w:p>
+    <w:p>
+      <w:pPr>
+        <w:pStyle w:val="ListParagraph"/>
+        <w:numPr>
+          <w:ilvl w:val="0"/>
+          <w:numId w:val="1"/>
+        </w:numPr>
+        <w:rPr>
+          <w:lang w:val="en-US"/>
+        </w:rPr>
+      </w:pPr>
+      <w:r>
+        <w:rPr>
+          <w:lang w:val="en-US"/>
+        </w:rPr>
+        <w:t>Data driven approach based on long short term memory recurrent neural networks LSTM-RNN</w:t>
+      </w:r>
+    </w:p>
+    <w:p>
+      <w:pPr>
+        <w:ind w:left="360"/>
+        <w:rPr>
+          <w:lang w:val="en-US"/>
+        </w:rPr>
+      </w:pPr>
+    </w:p>
+    <w:p>
+      <w:pPr>
+        <w:ind w:left="360"/>
+        <w:rPr>
+          <w:lang w:val="en-US"/>
+        </w:rPr>
+      </w:pPr>
+      <w:r>
+        <w:rPr>
+          <w:lang w:val="en-US"/>
+        </w:rPr>
+        <w:t>All entrants in AVEC 2018 observed a drop in system performance when testing on Hungarian data.</w:t>
+      </w:r>
+    </w:p>
+    <w:p>
+      <w:pPr>
+        <w:ind w:left="360"/>
+        <w:rPr>
+          <w:lang w:val="en-US"/>
+        </w:rPr>
+      </w:pPr>
+    </w:p>
+    <w:p>
+      <w:pPr>
+        <w:pStyle w:val="Heading1"/>
+        <w:rPr>
+          <w:lang w:val="en-US"/>
+        </w:rPr>
+      </w:pPr>
+      <w:r>
+        <w:rPr>
+          <w:lang w:val="en-US"/>
+        </w:rPr>
+        <w:t>Cross-cultural Emotion Database (SEWA)</w:t>
+      </w:r>
+    </w:p>
+    <w:p>
+      <w:pPr>
+        <w:rPr>
+          <w:lang w:val="en-US"/>
+        </w:rPr>
+      </w:pPr>
+      <w:r>
+        <w:rPr>
+          <w:lang w:val="en-US"/>
+        </w:rPr>
+        <w:t>Spontaneous behavior</w:t>
+      </w:r>
+    </w:p>
+    <w:p>
+      <w:pPr>
+        <w:rPr>
+          <w:lang w:val="en-US"/>
+        </w:rPr>
+      </w:pPr>
+      <w:r>
+        <w:rPr>
+          <w:lang w:val="en-US"/>
+        </w:rPr>
+        <w:t xml:space="preserve">Video chats annotated w.r.t emotional dimensions: </w:t>
+      </w:r>
+      <w:r>
+        <w:rPr>
+          <w:i/>
+          <w:lang w:val="en-US"/>
+        </w:rPr>
+        <w:t xml:space="preserve">arousal, valence </w:t>
+      </w:r>
+      <w:r>
+        <w:rPr>
+          <w:lang w:val="en-US"/>
+        </w:rPr>
+        <w:t xml:space="preserve">and </w:t>
+      </w:r>
+      <w:r>
+        <w:rPr>
+          <w:i/>
+          <w:lang w:val="en-US"/>
+        </w:rPr>
+        <w:t>liking</w:t>
+      </w:r>
+      <w:r>
+        <w:rPr>
+          <w:lang w:val="en-US"/>
+        </w:rPr>
+        <w:t xml:space="preserve"> (sentiment). </w:t>
+      </w:r>
+      <w:r>
+        <w:rPr>
+          <w:lang w:val="en-US"/>
+        </w:rPr>
+        <w:t xml:space="preserve"> Annotation contours (traces) are combined into a single gold-standard using </w:t>
+      </w:r>
+      <w:r>
+        <w:rPr>
+          <w:i/>
+          <w:lang w:val="en-US"/>
+        </w:rPr>
+        <w:t>evaluator weighted estimator</w:t>
+      </w:r>
+      <w:r>
+        <w:rPr>
+          <w:lang w:val="en-US"/>
+        </w:rPr>
+        <w:t>.</w:t>
+      </w:r>
+    </w:p>
+    <w:p>
+      <w:pPr>
+        <w:rPr>
+          <w:lang w:val="en-US"/>
+        </w:rPr>
+      </w:pPr>
+    </w:p>
+    <w:p>
+      <w:pPr>
+        <w:pStyle w:val="Heading1"/>
+        <w:rPr>
+          <w:lang w:val="en-US"/>
+        </w:rPr>
+      </w:pPr>
+      <w:r>
+        <w:rPr>
+          <w:lang w:val="en-US"/>
+        </w:rPr>
+        <w:lastRenderedPageBreak/>
+        <w:t>Baseline Features</w:t>
+      </w:r>
+    </w:p>
+    <w:p>
+      <w:pPr>
+        <w:rPr>
+          <w:lang w:val="en-US"/>
+        </w:rPr>
+      </w:pPr>
+      <w:r>
+        <w:rPr>
+          <w:lang w:val="en-US"/>
+        </w:rPr>
+        <w:t>Audiovisual representations can be learnt from expert driven information extracted from raw signals or directly from the raw signals.</w:t>
+      </w:r>
+    </w:p>
+    <w:p>
+      <w:pPr>
+        <w:rPr>
+          <w:lang w:val="en-US"/>
+        </w:rPr>
+      </w:pPr>
+      <w:r>
+        <w:rPr>
+          <w:lang w:val="en-US"/>
+        </w:rPr>
+        <w:t>Also can be generated using adversarial networks or CNNs trained on out-of-domain data and for a different task e.g. audio representations extracted by a model trained for objects classification in images.</w:t>
+      </w:r>
+    </w:p>
+    <w:p>
+      <w:pPr>
+        <w:rPr>
+          <w:lang w:val="en-US"/>
+        </w:rPr>
+      </w:pPr>
+      <w:r>
+        <w:rPr>
+          <w:lang w:val="en-US"/>
+        </w:rPr>
+        <w:t xml:space="preserve">Traditional approach in affect sensing consists in </w:t>
+      </w:r>
+      <w:proofErr w:type="spellStart"/>
+      <w:r>
+        <w:rPr>
+          <w:lang w:val="en-US"/>
+        </w:rPr>
+        <w:t>summarising</w:t>
+      </w:r>
+      <w:proofErr w:type="spellEnd"/>
+      <w:r>
+        <w:rPr>
+          <w:lang w:val="en-US"/>
+        </w:rPr>
+        <w:t xml:space="preserve"> low level</w:t>
+      </w:r>
+      <w:r>
+        <w:rPr>
+          <w:lang w:val="en-US"/>
+        </w:rPr>
+        <w:t xml:space="preserve"> </w:t>
+      </w:r>
+      <w:r>
+        <w:rPr>
+          <w:lang w:val="en-US"/>
+        </w:rPr>
+        <w:t xml:space="preserve">descriptors of audiovisual signals over time with a set of measures computed over a sliding analysis window. For audio channel descriptors include spectral, </w:t>
+      </w:r>
+      <w:proofErr w:type="spellStart"/>
+      <w:r>
+        <w:rPr>
+          <w:lang w:val="en-US"/>
+        </w:rPr>
+        <w:t>cepstral</w:t>
+      </w:r>
+      <w:proofErr w:type="spellEnd"/>
+      <w:r>
+        <w:rPr>
+          <w:lang w:val="en-US"/>
+        </w:rPr>
+        <w:t>, prosodic and voice quality info. For video channel they are appearance geometric and FAUs.</w:t>
+      </w:r>
+    </w:p>
+    <w:p>
+      <w:pPr>
+        <w:pStyle w:val="Heading2"/>
+        <w:rPr>
+          <w:sz w:val="24"/>
+          <w:lang w:val="en-US"/>
+        </w:rPr>
+      </w:pPr>
+      <w:r>
+        <w:rPr>
+          <w:sz w:val="24"/>
+          <w:lang w:val="en-US"/>
+        </w:rPr>
+        <w:t>Bag-of-Words</w:t>
+      </w:r>
+    </w:p>
+    <w:p>
+      <w:pPr>
+        <w:rPr>
+          <w:lang w:val="en-US"/>
+        </w:rPr>
+      </w:pPr>
+      <w:r>
+        <w:rPr>
+          <w:lang w:val="en-US"/>
+        </w:rPr>
+        <w:t>Represents distribution of LLDs according to a dictionary learned from them.</w:t>
+      </w:r>
+      <w:r>
+        <w:rPr>
+          <w:lang w:val="en-US"/>
+        </w:rPr>
+        <w:t xml:space="preserve"> </w:t>
+      </w:r>
+    </w:p>
+    <w:p>
+      <w:hyperlink r:id="rId5" w:history="1">
+        <w:r>
+          <w:rPr>
+            <w:rStyle w:val="Hyperlink"/>
+          </w:rPr>
+          <w:t>https://machinelearningmastery.com/gentle-introduction-bag-words-model/</w:t>
+        </w:r>
+      </w:hyperlink>
+    </w:p>
+    <w:p/>
+    <w:p>
+      <w:pPr>
+        <w:pStyle w:val="Heading2"/>
+        <w:rPr>
+          <w:lang w:val="en-US"/>
+        </w:rPr>
+      </w:pPr>
+      <w:r>
+        <w:rPr>
+          <w:lang w:val="en-US"/>
+        </w:rPr>
+        <w:t>Deep Representations</w:t>
+      </w:r>
+    </w:p>
+    <w:p>
+      <w:pPr>
+        <w:rPr>
+          <w:lang w:val="en-US"/>
+        </w:rPr>
+      </w:pPr>
+      <w:r>
+        <w:rPr>
+          <w:lang w:val="en-US"/>
+        </w:rPr>
+        <w:t>Deep spectrum features – audio baseline feature representation.</w:t>
+      </w:r>
+    </w:p>
+    <w:p>
+      <w:pPr>
+        <w:rPr>
+          <w:lang w:val="en-US"/>
+        </w:rPr>
+      </w:pPr>
+      <w:r>
+        <w:rPr>
+          <w:lang w:val="en-US"/>
+        </w:rPr>
+        <w:t>Inspired by deep representation learning paradigms common in image processing.  Spectral images of speech instances are fed into pre-trained image recognition CNNs, resulting activations are extracted as feature vectors</w:t>
+      </w:r>
+    </w:p>
+    <w:p>
+      <w:pPr>
+        <w:pStyle w:val="ListParagraph"/>
+        <w:rPr>
+          <w:lang w:val="en-US"/>
+        </w:rPr>
+      </w:pPr>
+    </w:p>
+    <w:p>
+      <w:pPr>
+        <w:pStyle w:val="Heading2"/>
+        <w:rPr>
+          <w:sz w:val="32"/>
+          <w:lang w:val="en-US"/>
+        </w:rPr>
+      </w:pPr>
+      <w:r>
+        <w:rPr>
+          <w:sz w:val="32"/>
+          <w:lang w:val="en-US"/>
+        </w:rPr>
+        <w:t>Cross Cultural Sub challenge</w:t>
+      </w:r>
+    </w:p>
+    <w:p>
+      <w:pPr>
+        <w:rPr>
+          <w:lang w:val="en-US"/>
+        </w:rPr>
+      </w:pPr>
+      <w:r>
+        <w:rPr>
+          <w:lang w:val="en-US"/>
+        </w:rPr>
+        <w:t>Results of AVEC 2019 baseline features confirmed the idiom that facial expressions of emotion have a large degree of universality across cultures compared to vocal expressions where the acoustic and prosodic dimensions already play a key role in communication e.g. tonal languages like Mandarin.</w:t>
+      </w:r>
+    </w:p>
+    <w:p>
+      <w:pPr>
+        <w:rPr>
+          <w:lang w:val="en-US"/>
+        </w:rPr>
+      </w:pPr>
+    </w:p>
+    <w:p>
+      <w:pPr>
+        <w:rPr>
+          <w:lang w:val="en-US"/>
+        </w:rPr>
+      </w:pPr>
       <w:bookmarkStart w:id="0" w:name="_GoBack"/>
       <w:bookmarkEnd w:id="0"/>
     </w:p>
@@ -35,6 +562,471 @@
     </w:sectPr>
   </w:body>
 </w:document>
+</file>
+
+<file path=word/numbering.xml><?xml version="1.0" encoding="utf-8"?>
+<w:numbering xmlns:wpc="http://schemas.microsoft.com/office/word/2010/wordprocessingCanvas" xmlns:cx="http://schemas.microsoft.com/office/drawing/2014/chartex" xmlns:cx1="http://schemas.microsoft.com/office/drawing/2015/9/8/chartex" xmlns:mc="http://schemas.openxmlformats.org/markup-compatibility/2006" xmlns:o="urn:schemas-microsoft-com:office:office" xmlns:r="http://schemas.openxmlformats.org/officeDocument/2006/relationships" xmlns:m="http://schemas.openxmlformats.org/officeDocument/2006/math" xmlns:v="urn:schemas-microsoft-com:vml" xmlns:wp14="http://schemas.microsoft.com/office/word/2010/wordprocessingDrawing" xmlns:wp="http://schemas.openxmlformats.org/drawingml/2006/wordprocessingDrawing" xmlns:w10="urn:schemas-microsoft-com:office:word" xmlns:w="http://schemas.openxmlformats.org/wordprocessingml/2006/main" xmlns:w14="http://schemas.microsoft.com/office/word/2010/wordml" xmlns:w15="http://schemas.microsoft.com/office/word/2012/wordml" xmlns:w16se="http://schemas.microsoft.com/office/word/2015/wordml/symex" xmlns:wpg="http://schemas.microsoft.com/office/word/2010/wordprocessingGroup" xmlns:wpi="http://schemas.microsoft.com/office/word/2010/wordprocessingInk" xmlns:wne="http://schemas.microsoft.com/office/word/2006/wordml" xmlns:wps="http://schemas.microsoft.com/office/word/2010/wordprocessingShape" mc:Ignorable="w14 w15 w16se wp14">
+  <w:abstractNum w:abstractNumId="0" w15:restartNumberingAfterBreak="0">
+    <w:nsid w:val="1BE60152"/>
+    <w:multiLevelType w:val="hybridMultilevel"/>
+    <w:tmpl w:val="C882BC9C"/>
+    <w:lvl w:ilvl="0" w:tplc="15C82084">
+      <w:numFmt w:val="bullet"/>
+      <w:lvlText w:val=""/>
+      <w:lvlJc w:val="left"/>
+      <w:pPr>
+        <w:ind w:left="1080" w:hanging="360"/>
+      </w:pPr>
+      <w:rPr>
+        <w:rFonts w:ascii="Wingdings" w:eastAsiaTheme="minorHAnsi" w:hAnsi="Wingdings" w:cstheme="minorBidi" w:hint="default"/>
+      </w:rPr>
+    </w:lvl>
+    <w:lvl w:ilvl="1" w:tplc="08090003" w:tentative="1">
+      <w:start w:val="1"/>
+      <w:numFmt w:val="bullet"/>
+      <w:lvlText w:val="o"/>
+      <w:lvlJc w:val="left"/>
+      <w:pPr>
+        <w:ind w:left="1800" w:hanging="360"/>
+      </w:pPr>
+      <w:rPr>
+        <w:rFonts w:ascii="Courier New" w:hAnsi="Courier New" w:cs="Courier New" w:hint="default"/>
+      </w:rPr>
+    </w:lvl>
+    <w:lvl w:ilvl="2" w:tplc="08090005" w:tentative="1">
+      <w:start w:val="1"/>
+      <w:numFmt w:val="bullet"/>
+      <w:lvlText w:val=""/>
+      <w:lvlJc w:val="left"/>
+      <w:pPr>
+        <w:ind w:left="2520" w:hanging="360"/>
+      </w:pPr>
+      <w:rPr>
+        <w:rFonts w:ascii="Wingdings" w:hAnsi="Wingdings" w:hint="default"/>
+      </w:rPr>
+    </w:lvl>
+    <w:lvl w:ilvl="3" w:tplc="08090001" w:tentative="1">
+      <w:start w:val="1"/>
+      <w:numFmt w:val="bullet"/>
+      <w:lvlText w:val=""/>
+      <w:lvlJc w:val="left"/>
+      <w:pPr>
+        <w:ind w:left="3240" w:hanging="360"/>
+      </w:pPr>
+      <w:rPr>
+        <w:rFonts w:ascii="Symbol" w:hAnsi="Symbol" w:hint="default"/>
+      </w:rPr>
+    </w:lvl>
+    <w:lvl w:ilvl="4" w:tplc="08090003" w:tentative="1">
+      <w:start w:val="1"/>
+      <w:numFmt w:val="bullet"/>
+      <w:lvlText w:val="o"/>
+      <w:lvlJc w:val="left"/>
+      <w:pPr>
+        <w:ind w:left="3960" w:hanging="360"/>
+      </w:pPr>
+      <w:rPr>
+        <w:rFonts w:ascii="Courier New" w:hAnsi="Courier New" w:cs="Courier New" w:hint="default"/>
+      </w:rPr>
+    </w:lvl>
+    <w:lvl w:ilvl="5" w:tplc="08090005" w:tentative="1">
+      <w:start w:val="1"/>
+      <w:numFmt w:val="bullet"/>
+      <w:lvlText w:val=""/>
+      <w:lvlJc w:val="left"/>
+      <w:pPr>
+        <w:ind w:left="4680" w:hanging="360"/>
+      </w:pPr>
+      <w:rPr>
+        <w:rFonts w:ascii="Wingdings" w:hAnsi="Wingdings" w:hint="default"/>
+      </w:rPr>
+    </w:lvl>
+    <w:lvl w:ilvl="6" w:tplc="08090001" w:tentative="1">
+      <w:start w:val="1"/>
+      <w:numFmt w:val="bullet"/>
+      <w:lvlText w:val=""/>
+      <w:lvlJc w:val="left"/>
+      <w:pPr>
+        <w:ind w:left="5400" w:hanging="360"/>
+      </w:pPr>
+      <w:rPr>
+        <w:rFonts w:ascii="Symbol" w:hAnsi="Symbol" w:hint="default"/>
+      </w:rPr>
+    </w:lvl>
+    <w:lvl w:ilvl="7" w:tplc="08090003" w:tentative="1">
+      <w:start w:val="1"/>
+      <w:numFmt w:val="bullet"/>
+      <w:lvlText w:val="o"/>
+      <w:lvlJc w:val="left"/>
+      <w:pPr>
+        <w:ind w:left="6120" w:hanging="360"/>
+      </w:pPr>
+      <w:rPr>
+        <w:rFonts w:ascii="Courier New" w:hAnsi="Courier New" w:cs="Courier New" w:hint="default"/>
+      </w:rPr>
+    </w:lvl>
+    <w:lvl w:ilvl="8" w:tplc="08090005" w:tentative="1">
+      <w:start w:val="1"/>
+      <w:numFmt w:val="bullet"/>
+      <w:lvlText w:val=""/>
+      <w:lvlJc w:val="left"/>
+      <w:pPr>
+        <w:ind w:left="6840" w:hanging="360"/>
+      </w:pPr>
+      <w:rPr>
+        <w:rFonts w:ascii="Wingdings" w:hAnsi="Wingdings" w:hint="default"/>
+      </w:rPr>
+    </w:lvl>
+  </w:abstractNum>
+  <w:abstractNum w:abstractNumId="1" w15:restartNumberingAfterBreak="0">
+    <w:nsid w:val="21FA2EE7"/>
+    <w:multiLevelType w:val="hybridMultilevel"/>
+    <w:tmpl w:val="89A89668"/>
+    <w:lvl w:ilvl="0" w:tplc="888E451A">
+      <w:numFmt w:val="bullet"/>
+      <w:lvlText w:val=""/>
+      <w:lvlJc w:val="left"/>
+      <w:pPr>
+        <w:ind w:left="1800" w:hanging="360"/>
+      </w:pPr>
+      <w:rPr>
+        <w:rFonts w:ascii="Wingdings" w:eastAsiaTheme="minorHAnsi" w:hAnsi="Wingdings" w:cstheme="minorBidi" w:hint="default"/>
+      </w:rPr>
+    </w:lvl>
+    <w:lvl w:ilvl="1" w:tplc="08090003" w:tentative="1">
+      <w:start w:val="1"/>
+      <w:numFmt w:val="bullet"/>
+      <w:lvlText w:val="o"/>
+      <w:lvlJc w:val="left"/>
+      <w:pPr>
+        <w:ind w:left="2520" w:hanging="360"/>
+      </w:pPr>
+      <w:rPr>
+        <w:rFonts w:ascii="Courier New" w:hAnsi="Courier New" w:cs="Courier New" w:hint="default"/>
+      </w:rPr>
+    </w:lvl>
+    <w:lvl w:ilvl="2" w:tplc="08090005" w:tentative="1">
+      <w:start w:val="1"/>
+      <w:numFmt w:val="bullet"/>
+      <w:lvlText w:val=""/>
+      <w:lvlJc w:val="left"/>
+      <w:pPr>
+        <w:ind w:left="3240" w:hanging="360"/>
+      </w:pPr>
+      <w:rPr>
+        <w:rFonts w:ascii="Wingdings" w:hAnsi="Wingdings" w:hint="default"/>
+      </w:rPr>
+    </w:lvl>
+    <w:lvl w:ilvl="3" w:tplc="08090001" w:tentative="1">
+      <w:start w:val="1"/>
+      <w:numFmt w:val="bullet"/>
+      <w:lvlText w:val=""/>
+      <w:lvlJc w:val="left"/>
+      <w:pPr>
+        <w:ind w:left="3960" w:hanging="360"/>
+      </w:pPr>
+      <w:rPr>
+        <w:rFonts w:ascii="Symbol" w:hAnsi="Symbol" w:hint="default"/>
+      </w:rPr>
+    </w:lvl>
+    <w:lvl w:ilvl="4" w:tplc="08090003" w:tentative="1">
+      <w:start w:val="1"/>
+      <w:numFmt w:val="bullet"/>
+      <w:lvlText w:val="o"/>
+      <w:lvlJc w:val="left"/>
+      <w:pPr>
+        <w:ind w:left="4680" w:hanging="360"/>
+      </w:pPr>
+      <w:rPr>
+        <w:rFonts w:ascii="Courier New" w:hAnsi="Courier New" w:cs="Courier New" w:hint="default"/>
+      </w:rPr>
+    </w:lvl>
+    <w:lvl w:ilvl="5" w:tplc="08090005" w:tentative="1">
+      <w:start w:val="1"/>
+      <w:numFmt w:val="bullet"/>
+      <w:lvlText w:val=""/>
+      <w:lvlJc w:val="left"/>
+      <w:pPr>
+        <w:ind w:left="5400" w:hanging="360"/>
+      </w:pPr>
+      <w:rPr>
+        <w:rFonts w:ascii="Wingdings" w:hAnsi="Wingdings" w:hint="default"/>
+      </w:rPr>
+    </w:lvl>
+    <w:lvl w:ilvl="6" w:tplc="08090001" w:tentative="1">
+      <w:start w:val="1"/>
+      <w:numFmt w:val="bullet"/>
+      <w:lvlText w:val=""/>
+      <w:lvlJc w:val="left"/>
+      <w:pPr>
+        <w:ind w:left="6120" w:hanging="360"/>
+      </w:pPr>
+      <w:rPr>
+        <w:rFonts w:ascii="Symbol" w:hAnsi="Symbol" w:hint="default"/>
+      </w:rPr>
+    </w:lvl>
+    <w:lvl w:ilvl="7" w:tplc="08090003" w:tentative="1">
+      <w:start w:val="1"/>
+      <w:numFmt w:val="bullet"/>
+      <w:lvlText w:val="o"/>
+      <w:lvlJc w:val="left"/>
+      <w:pPr>
+        <w:ind w:left="6840" w:hanging="360"/>
+      </w:pPr>
+      <w:rPr>
+        <w:rFonts w:ascii="Courier New" w:hAnsi="Courier New" w:cs="Courier New" w:hint="default"/>
+      </w:rPr>
+    </w:lvl>
+    <w:lvl w:ilvl="8" w:tplc="08090005" w:tentative="1">
+      <w:start w:val="1"/>
+      <w:numFmt w:val="bullet"/>
+      <w:lvlText w:val=""/>
+      <w:lvlJc w:val="left"/>
+      <w:pPr>
+        <w:ind w:left="7560" w:hanging="360"/>
+      </w:pPr>
+      <w:rPr>
+        <w:rFonts w:ascii="Wingdings" w:hAnsi="Wingdings" w:hint="default"/>
+      </w:rPr>
+    </w:lvl>
+  </w:abstractNum>
+  <w:abstractNum w:abstractNumId="2" w15:restartNumberingAfterBreak="0">
+    <w:nsid w:val="259E60C2"/>
+    <w:multiLevelType w:val="hybridMultilevel"/>
+    <w:tmpl w:val="CFACA6C8"/>
+    <w:lvl w:ilvl="0" w:tplc="F1E475CE">
+      <w:numFmt w:val="bullet"/>
+      <w:lvlText w:val=""/>
+      <w:lvlJc w:val="left"/>
+      <w:pPr>
+        <w:ind w:left="720" w:hanging="360"/>
+      </w:pPr>
+      <w:rPr>
+        <w:rFonts w:ascii="Wingdings" w:eastAsiaTheme="minorHAnsi" w:hAnsi="Wingdings" w:cstheme="minorBidi" w:hint="default"/>
+      </w:rPr>
+    </w:lvl>
+    <w:lvl w:ilvl="1" w:tplc="08090003" w:tentative="1">
+      <w:start w:val="1"/>
+      <w:numFmt w:val="bullet"/>
+      <w:lvlText w:val="o"/>
+      <w:lvlJc w:val="left"/>
+      <w:pPr>
+        <w:ind w:left="1440" w:hanging="360"/>
+      </w:pPr>
+      <w:rPr>
+        <w:rFonts w:ascii="Courier New" w:hAnsi="Courier New" w:cs="Courier New" w:hint="default"/>
+      </w:rPr>
+    </w:lvl>
+    <w:lvl w:ilvl="2" w:tplc="08090005" w:tentative="1">
+      <w:start w:val="1"/>
+      <w:numFmt w:val="bullet"/>
+      <w:lvlText w:val=""/>
+      <w:lvlJc w:val="left"/>
+      <w:pPr>
+        <w:ind w:left="2160" w:hanging="360"/>
+      </w:pPr>
+      <w:rPr>
+        <w:rFonts w:ascii="Wingdings" w:hAnsi="Wingdings" w:hint="default"/>
+      </w:rPr>
+    </w:lvl>
+    <w:lvl w:ilvl="3" w:tplc="08090001" w:tentative="1">
+      <w:start w:val="1"/>
+      <w:numFmt w:val="bullet"/>
+      <w:lvlText w:val=""/>
+      <w:lvlJc w:val="left"/>
+      <w:pPr>
+        <w:ind w:left="2880" w:hanging="360"/>
+      </w:pPr>
+      <w:rPr>
+        <w:rFonts w:ascii="Symbol" w:hAnsi="Symbol" w:hint="default"/>
+      </w:rPr>
+    </w:lvl>
+    <w:lvl w:ilvl="4" w:tplc="08090003" w:tentative="1">
+      <w:start w:val="1"/>
+      <w:numFmt w:val="bullet"/>
+      <w:lvlText w:val="o"/>
+      <w:lvlJc w:val="left"/>
+      <w:pPr>
+        <w:ind w:left="3600" w:hanging="360"/>
+      </w:pPr>
+      <w:rPr>
+        <w:rFonts w:ascii="Courier New" w:hAnsi="Courier New" w:cs="Courier New" w:hint="default"/>
+      </w:rPr>
+    </w:lvl>
+    <w:lvl w:ilvl="5" w:tplc="08090005" w:tentative="1">
+      <w:start w:val="1"/>
+      <w:numFmt w:val="bullet"/>
+      <w:lvlText w:val=""/>
+      <w:lvlJc w:val="left"/>
+      <w:pPr>
+        <w:ind w:left="4320" w:hanging="360"/>
+      </w:pPr>
+      <w:rPr>
+        <w:rFonts w:ascii="Wingdings" w:hAnsi="Wingdings" w:hint="default"/>
+      </w:rPr>
+    </w:lvl>
+    <w:lvl w:ilvl="6" w:tplc="08090001" w:tentative="1">
+      <w:start w:val="1"/>
+      <w:numFmt w:val="bullet"/>
+      <w:lvlText w:val=""/>
+      <w:lvlJc w:val="left"/>
+      <w:pPr>
+        <w:ind w:left="5040" w:hanging="360"/>
+      </w:pPr>
+      <w:rPr>
+        <w:rFonts w:ascii="Symbol" w:hAnsi="Symbol" w:hint="default"/>
+      </w:rPr>
+    </w:lvl>
+    <w:lvl w:ilvl="7" w:tplc="08090003" w:tentative="1">
+      <w:start w:val="1"/>
+      <w:numFmt w:val="bullet"/>
+      <w:lvlText w:val="o"/>
+      <w:lvlJc w:val="left"/>
+      <w:pPr>
+        <w:ind w:left="5760" w:hanging="360"/>
+      </w:pPr>
+      <w:rPr>
+        <w:rFonts w:ascii="Courier New" w:hAnsi="Courier New" w:cs="Courier New" w:hint="default"/>
+      </w:rPr>
+    </w:lvl>
+    <w:lvl w:ilvl="8" w:tplc="08090005" w:tentative="1">
+      <w:start w:val="1"/>
+      <w:numFmt w:val="bullet"/>
+      <w:lvlText w:val=""/>
+      <w:lvlJc w:val="left"/>
+      <w:pPr>
+        <w:ind w:left="6480" w:hanging="360"/>
+      </w:pPr>
+      <w:rPr>
+        <w:rFonts w:ascii="Wingdings" w:hAnsi="Wingdings" w:hint="default"/>
+      </w:rPr>
+    </w:lvl>
+  </w:abstractNum>
+  <w:abstractNum w:abstractNumId="3" w15:restartNumberingAfterBreak="0">
+    <w:nsid w:val="55E57C84"/>
+    <w:multiLevelType w:val="hybridMultilevel"/>
+    <w:tmpl w:val="B44EB210"/>
+    <w:lvl w:ilvl="0" w:tplc="BA38830A">
+      <w:numFmt w:val="bullet"/>
+      <w:lvlText w:val=""/>
+      <w:lvlJc w:val="left"/>
+      <w:pPr>
+        <w:ind w:left="720" w:hanging="360"/>
+      </w:pPr>
+      <w:rPr>
+        <w:rFonts w:ascii="Wingdings" w:eastAsiaTheme="minorHAnsi" w:hAnsi="Wingdings" w:cstheme="minorBidi" w:hint="default"/>
+      </w:rPr>
+    </w:lvl>
+    <w:lvl w:ilvl="1" w:tplc="08090003" w:tentative="1">
+      <w:start w:val="1"/>
+      <w:numFmt w:val="bullet"/>
+      <w:lvlText w:val="o"/>
+      <w:lvlJc w:val="left"/>
+      <w:pPr>
+        <w:ind w:left="1440" w:hanging="360"/>
+      </w:pPr>
+      <w:rPr>
+        <w:rFonts w:ascii="Courier New" w:hAnsi="Courier New" w:cs="Courier New" w:hint="default"/>
+      </w:rPr>
+    </w:lvl>
+    <w:lvl w:ilvl="2" w:tplc="08090005" w:tentative="1">
+      <w:start w:val="1"/>
+      <w:numFmt w:val="bullet"/>
+      <w:lvlText w:val=""/>
+      <w:lvlJc w:val="left"/>
+      <w:pPr>
+        <w:ind w:left="2160" w:hanging="360"/>
+      </w:pPr>
+      <w:rPr>
+        <w:rFonts w:ascii="Wingdings" w:hAnsi="Wingdings" w:hint="default"/>
+      </w:rPr>
+    </w:lvl>
+    <w:lvl w:ilvl="3" w:tplc="08090001" w:tentative="1">
+      <w:start w:val="1"/>
+      <w:numFmt w:val="bullet"/>
+      <w:lvlText w:val=""/>
+      <w:lvlJc w:val="left"/>
+      <w:pPr>
+        <w:ind w:left="2880" w:hanging="360"/>
+      </w:pPr>
+      <w:rPr>
+        <w:rFonts w:ascii="Symbol" w:hAnsi="Symbol" w:hint="default"/>
+      </w:rPr>
+    </w:lvl>
+    <w:lvl w:ilvl="4" w:tplc="08090003" w:tentative="1">
+      <w:start w:val="1"/>
+      <w:numFmt w:val="bullet"/>
+      <w:lvlText w:val="o"/>
+      <w:lvlJc w:val="left"/>
+      <w:pPr>
+        <w:ind w:left="3600" w:hanging="360"/>
+      </w:pPr>
+      <w:rPr>
+        <w:rFonts w:ascii="Courier New" w:hAnsi="Courier New" w:cs="Courier New" w:hint="default"/>
+      </w:rPr>
+    </w:lvl>
+    <w:lvl w:ilvl="5" w:tplc="08090005" w:tentative="1">
+      <w:start w:val="1"/>
+      <w:numFmt w:val="bullet"/>
+      <w:lvlText w:val=""/>
+      <w:lvlJc w:val="left"/>
+      <w:pPr>
+        <w:ind w:left="4320" w:hanging="360"/>
+      </w:pPr>
+      <w:rPr>
+        <w:rFonts w:ascii="Wingdings" w:hAnsi="Wingdings" w:hint="default"/>
+      </w:rPr>
+    </w:lvl>
+    <w:lvl w:ilvl="6" w:tplc="08090001" w:tentative="1">
+      <w:start w:val="1"/>
+      <w:numFmt w:val="bullet"/>
+      <w:lvlText w:val=""/>
+      <w:lvlJc w:val="left"/>
+      <w:pPr>
+        <w:ind w:left="5040" w:hanging="360"/>
+      </w:pPr>
+      <w:rPr>
+        <w:rFonts w:ascii="Symbol" w:hAnsi="Symbol" w:hint="default"/>
+      </w:rPr>
+    </w:lvl>
+    <w:lvl w:ilvl="7" w:tplc="08090003" w:tentative="1">
+      <w:start w:val="1"/>
+      <w:numFmt w:val="bullet"/>
+      <w:lvlText w:val="o"/>
+      <w:lvlJc w:val="left"/>
+      <w:pPr>
+        <w:ind w:left="5760" w:hanging="360"/>
+      </w:pPr>
+      <w:rPr>
+        <w:rFonts w:ascii="Courier New" w:hAnsi="Courier New" w:cs="Courier New" w:hint="default"/>
+      </w:rPr>
+    </w:lvl>
+    <w:lvl w:ilvl="8" w:tplc="08090005" w:tentative="1">
+      <w:start w:val="1"/>
+      <w:numFmt w:val="bullet"/>
+      <w:lvlText w:val=""/>
+      <w:lvlJc w:val="left"/>
+      <w:pPr>
+        <w:ind w:left="6480" w:hanging="360"/>
+      </w:pPr>
+      <w:rPr>
+        <w:rFonts w:ascii="Wingdings" w:hAnsi="Wingdings" w:hint="default"/>
+      </w:rPr>
+    </w:lvl>
+  </w:abstractNum>
+  <w:num w:numId="1">
+    <w:abstractNumId w:val="3"/>
+  </w:num>
+  <w:num w:numId="2">
+    <w:abstractNumId w:val="1"/>
+  </w:num>
+  <w:num w:numId="3">
+    <w:abstractNumId w:val="2"/>
+  </w:num>
+  <w:num w:numId="4">
+    <w:abstractNumId w:val="0"/>
+  </w:num>
+</w:numbering>
 </file>
 
 <file path=word/styles.xml><?xml version="1.0" encoding="utf-8"?>
@@ -431,6 +1423,49 @@
     <w:name w:val="Normal"/>
     <w:qFormat/>
   </w:style>
+  <w:style w:type="paragraph" w:styleId="Heading1">
+    <w:name w:val="heading 1"/>
+    <w:basedOn w:val="Normal"/>
+    <w:next w:val="Normal"/>
+    <w:link w:val="Heading1Char"/>
+    <w:uiPriority w:val="9"/>
+    <w:qFormat/>
+    <w:rsid w:val="00A86A0D"/>
+    <w:pPr>
+      <w:keepNext/>
+      <w:keepLines/>
+      <w:spacing w:before="240" w:after="0"/>
+      <w:outlineLvl w:val="0"/>
+    </w:pPr>
+    <w:rPr>
+      <w:rFonts w:asciiTheme="majorHAnsi" w:eastAsiaTheme="majorEastAsia" w:hAnsiTheme="majorHAnsi" w:cstheme="majorBidi"/>
+      <w:color w:val="2E74B5" w:themeColor="accent1" w:themeShade="BF"/>
+      <w:sz w:val="32"/>
+      <w:szCs w:val="32"/>
+    </w:rPr>
+  </w:style>
+  <w:style w:type="paragraph" w:styleId="Heading2">
+    <w:name w:val="heading 2"/>
+    <w:basedOn w:val="Normal"/>
+    <w:next w:val="Normal"/>
+    <w:link w:val="Heading2Char"/>
+    <w:uiPriority w:val="9"/>
+    <w:unhideWhenUsed/>
+    <w:qFormat/>
+    <w:rsid w:val="00E81BFC"/>
+    <w:pPr>
+      <w:keepNext/>
+      <w:keepLines/>
+      <w:spacing w:before="40" w:after="0"/>
+      <w:outlineLvl w:val="1"/>
+    </w:pPr>
+    <w:rPr>
+      <w:rFonts w:asciiTheme="majorHAnsi" w:eastAsiaTheme="majorEastAsia" w:hAnsiTheme="majorHAnsi" w:cstheme="majorBidi"/>
+      <w:color w:val="2E74B5" w:themeColor="accent1" w:themeShade="BF"/>
+      <w:sz w:val="26"/>
+      <w:szCs w:val="26"/>
+    </w:rPr>
+  </w:style>
   <w:style w:type="character" w:default="1" w:styleId="DefaultParagraphFont">
     <w:name w:val="Default Paragraph Font"/>
     <w:uiPriority w:val="1"/>
@@ -490,6 +1525,55 @@
       <w:kern w:val="28"/>
       <w:sz w:val="56"/>
       <w:szCs w:val="56"/>
+    </w:rPr>
+  </w:style>
+  <w:style w:type="character" w:customStyle="1" w:styleId="Heading1Char">
+    <w:name w:val="Heading 1 Char"/>
+    <w:basedOn w:val="DefaultParagraphFont"/>
+    <w:link w:val="Heading1"/>
+    <w:uiPriority w:val="9"/>
+    <w:rsid w:val="00A86A0D"/>
+    <w:rPr>
+      <w:rFonts w:asciiTheme="majorHAnsi" w:eastAsiaTheme="majorEastAsia" w:hAnsiTheme="majorHAnsi" w:cstheme="majorBidi"/>
+      <w:color w:val="2E74B5" w:themeColor="accent1" w:themeShade="BF"/>
+      <w:sz w:val="32"/>
+      <w:szCs w:val="32"/>
+    </w:rPr>
+  </w:style>
+  <w:style w:type="paragraph" w:styleId="ListParagraph">
+    <w:name w:val="List Paragraph"/>
+    <w:basedOn w:val="Normal"/>
+    <w:uiPriority w:val="34"/>
+    <w:qFormat/>
+    <w:rsid w:val="007E30DC"/>
+    <w:pPr>
+      <w:ind w:left="720"/>
+      <w:contextualSpacing/>
+    </w:pPr>
+  </w:style>
+  <w:style w:type="character" w:customStyle="1" w:styleId="Heading2Char">
+    <w:name w:val="Heading 2 Char"/>
+    <w:basedOn w:val="DefaultParagraphFont"/>
+    <w:link w:val="Heading2"/>
+    <w:uiPriority w:val="9"/>
+    <w:rsid w:val="00E81BFC"/>
+    <w:rPr>
+      <w:rFonts w:asciiTheme="majorHAnsi" w:eastAsiaTheme="majorEastAsia" w:hAnsiTheme="majorHAnsi" w:cstheme="majorBidi"/>
+      <w:color w:val="2E74B5" w:themeColor="accent1" w:themeShade="BF"/>
+      <w:sz w:val="26"/>
+      <w:szCs w:val="26"/>
+    </w:rPr>
+  </w:style>
+  <w:style w:type="character" w:styleId="Hyperlink">
+    <w:name w:val="Hyperlink"/>
+    <w:basedOn w:val="DefaultParagraphFont"/>
+    <w:uiPriority w:val="99"/>
+    <w:semiHidden/>
+    <w:unhideWhenUsed/>
+    <w:rsid w:val="004031A8"/>
+    <w:rPr>
+      <w:color w:val="0000FF"/>
+      <w:u w:val="single"/>
     </w:rPr>
   </w:style>
 </w:styles>

</xml_diff>